<commit_message>
pulled and done new change
</commit_message>
<xml_diff>
--- a/xyz.docx
+++ b/xyz.docx
@@ -10,6 +10,11 @@
     <w:p>
       <w:r>
         <w:t>New change</w:t>
+      </w:r>
+    </w:p>
+    <w:p>
+      <w:r>
+        <w:t>Pulled and done new change</w:t>
       </w:r>
     </w:p>
     <w:p/>

</xml_diff>